<commit_message>
Adicionando as tabelas ao relatório de Arq Computacional
</commit_message>
<xml_diff>
--- a/Sprint 2/Documentação/Relatório - Arqu. Comp.docx
+++ b/Sprint 2/Documentação/Relatório - Arqu. Comp.docx
@@ -1266,126 +1266,44 @@
     <w:p>
       <w:pPr>
         <w:spacing w:line="360" w:lineRule="auto"/>
-        <w:jc w:val="both"/>
-        <w:rPr>
-          <w:rFonts w:ascii="Arial" w:hAnsi="Arial" w:cs="Arial"/>
-          <w:sz w:val="24"/>
-          <w:szCs w:val="24"/>
-        </w:rPr>
-      </w:pPr>
-      <w:r>
-        <w:rPr>
-          <w:rFonts w:ascii="Arial" w:hAnsi="Arial" w:cs="Arial"/>
-          <w:sz w:val="24"/>
-          <w:szCs w:val="24"/>
-        </w:rPr>
-        <w:t xml:space="preserve">Desse modo, </w:t>
-      </w:r>
-      <w:r>
-        <w:rPr>
-          <w:rFonts w:ascii="Arial" w:hAnsi="Arial" w:cs="Arial"/>
-          <w:sz w:val="24"/>
-          <w:szCs w:val="24"/>
-        </w:rPr>
-        <w:t>temos</w:t>
-      </w:r>
-      <w:r>
-        <w:rPr>
-          <w:rFonts w:ascii="Arial" w:hAnsi="Arial" w:cs="Arial"/>
-          <w:sz w:val="24"/>
-          <w:szCs w:val="24"/>
-        </w:rPr>
-        <w:t xml:space="preserve"> a seguir</w:t>
-      </w:r>
-      <w:r>
-        <w:rPr>
-          <w:rFonts w:ascii="Arial" w:hAnsi="Arial" w:cs="Arial"/>
-          <w:sz w:val="24"/>
-          <w:szCs w:val="24"/>
-        </w:rPr>
-        <w:t xml:space="preserve"> os parâmetros</w:t>
-      </w:r>
-      <w:r>
-        <w:rPr>
-          <w:rFonts w:ascii="Arial" w:hAnsi="Arial" w:cs="Arial"/>
-          <w:sz w:val="24"/>
-          <w:szCs w:val="24"/>
-        </w:rPr>
-        <w:t xml:space="preserve"> considerados</w:t>
-      </w:r>
-      <w:r>
-        <w:rPr>
-          <w:rFonts w:ascii="Arial" w:hAnsi="Arial" w:cs="Arial"/>
-          <w:sz w:val="24"/>
-          <w:szCs w:val="24"/>
-        </w:rPr>
-        <w:t xml:space="preserve"> co</w:t>
-      </w:r>
-      <w:r>
-        <w:rPr>
-          <w:rFonts w:ascii="Arial" w:hAnsi="Arial" w:cs="Arial"/>
-          <w:sz w:val="24"/>
-          <w:szCs w:val="24"/>
-        </w:rPr>
-        <w:t>mo condições</w:t>
-      </w:r>
-      <w:r>
-        <w:rPr>
-          <w:rFonts w:ascii="Arial" w:hAnsi="Arial" w:cs="Arial"/>
-          <w:sz w:val="24"/>
-          <w:szCs w:val="24"/>
-        </w:rPr>
-        <w:t xml:space="preserve"> ideais</w:t>
-      </w:r>
-      <w:r>
-        <w:rPr>
-          <w:rFonts w:ascii="Arial" w:hAnsi="Arial" w:cs="Arial"/>
-          <w:sz w:val="24"/>
-          <w:szCs w:val="24"/>
-        </w:rPr>
-        <w:t xml:space="preserve"> </w:t>
-      </w:r>
-      <w:r>
-        <w:rPr>
-          <w:rFonts w:ascii="Arial" w:hAnsi="Arial" w:cs="Arial"/>
-          <w:sz w:val="24"/>
-          <w:szCs w:val="24"/>
-        </w:rPr>
-        <w:t>que serão utilizados para definir o status</w:t>
-      </w:r>
-      <w:r>
-        <w:rPr>
-          <w:rFonts w:ascii="Arial" w:hAnsi="Arial" w:cs="Arial"/>
-          <w:sz w:val="24"/>
-          <w:szCs w:val="24"/>
-        </w:rPr>
-        <w:t xml:space="preserve"> que será</w:t>
-      </w:r>
-      <w:r>
-        <w:rPr>
-          <w:rFonts w:ascii="Arial" w:hAnsi="Arial" w:cs="Arial"/>
-          <w:sz w:val="24"/>
-          <w:szCs w:val="24"/>
-        </w:rPr>
-        <w:t xml:space="preserve"> apresentado ao usuário na Relax </w:t>
-      </w:r>
-      <w:proofErr w:type="spellStart"/>
-      <w:r>
-        <w:rPr>
-          <w:rFonts w:ascii="Arial" w:hAnsi="Arial" w:cs="Arial"/>
-          <w:sz w:val="24"/>
-          <w:szCs w:val="24"/>
-        </w:rPr>
-        <w:t>Machine</w:t>
-      </w:r>
-      <w:proofErr w:type="spellEnd"/>
-      <w:r>
-        <w:rPr>
-          <w:rFonts w:ascii="Arial" w:hAnsi="Arial" w:cs="Arial"/>
-          <w:sz w:val="24"/>
-          <w:szCs w:val="24"/>
-        </w:rPr>
-        <w:t>:</w:t>
+        <w:jc w:val="center"/>
+        <w:rPr>
+          <w:rFonts w:ascii="Arial" w:hAnsi="Arial" w:cs="Arial"/>
+          <w:b/>
+          <w:bCs/>
+          <w:sz w:val="24"/>
+          <w:szCs w:val="24"/>
+        </w:rPr>
+      </w:pPr>
+      <w:r>
+        <w:rPr>
+          <w:rFonts w:ascii="Arial" w:hAnsi="Arial" w:cs="Arial"/>
+          <w:b/>
+          <w:bCs/>
+          <w:sz w:val="24"/>
+          <w:szCs w:val="24"/>
+        </w:rPr>
+        <w:t>Especificações do sensor de temperatura</w:t>
+      </w:r>
+      <w:r>
+        <w:rPr>
+          <w:rFonts w:ascii="Arial" w:hAnsi="Arial" w:cs="Arial"/>
+          <w:b/>
+          <w:bCs/>
+          <w:sz w:val="24"/>
+          <w:szCs w:val="24"/>
+        </w:rPr>
+        <w:t xml:space="preserve"> e umidade</w:t>
+      </w:r>
+      <w:r>
+        <w:rPr>
+          <w:rFonts w:ascii="Arial" w:hAnsi="Arial" w:cs="Arial"/>
+          <w:b/>
+          <w:bCs/>
+          <w:sz w:val="24"/>
+          <w:szCs w:val="24"/>
+        </w:rPr>
+        <w:t xml:space="preserve"> escolhido:</w:t>
       </w:r>
     </w:p>
     <w:p>
@@ -1405,20 +1323,45 @@
           <w:rFonts w:ascii="Arial" w:hAnsi="Arial" w:cs="Arial"/>
           <w:b/>
           <w:bCs/>
-          <w:sz w:val="24"/>
-          <w:szCs w:val="24"/>
-        </w:rPr>
-        <w:t>T</w:t>
-      </w:r>
-      <w:r>
-        <w:rPr>
-          <w:rFonts w:ascii="Arial" w:hAnsi="Arial" w:cs="Arial"/>
-          <w:b/>
-          <w:bCs/>
-          <w:sz w:val="24"/>
-          <w:szCs w:val="24"/>
-        </w:rPr>
-        <w:t>emperatura no verão</w:t>
+          <w:noProof/>
+          <w:sz w:val="24"/>
+          <w:szCs w:val="24"/>
+        </w:rPr>
+        <w:drawing>
+          <wp:inline distT="0" distB="0" distL="0" distR="0" wp14:anchorId="0B2FBACE" wp14:editId="411E176D">
+            <wp:extent cx="4096322" cy="2838846"/>
+            <wp:effectExtent l="0" t="0" r="0" b="0"/>
+            <wp:docPr id="9" name="Imagem 9" descr="Tabela&#10;&#10;Descrição gerada automaticamente"/>
+            <wp:cNvGraphicFramePr>
+              <a:graphicFrameLocks xmlns:a="http://schemas.openxmlformats.org/drawingml/2006/main" noChangeAspect="1"/>
+            </wp:cNvGraphicFramePr>
+            <a:graphic xmlns:a="http://schemas.openxmlformats.org/drawingml/2006/main">
+              <a:graphicData uri="http://schemas.openxmlformats.org/drawingml/2006/picture">
+                <pic:pic xmlns:pic="http://schemas.openxmlformats.org/drawingml/2006/picture">
+                  <pic:nvPicPr>
+                    <pic:cNvPr id="9" name="Imagem 9" descr="Tabela&#10;&#10;Descrição gerada automaticamente"/>
+                    <pic:cNvPicPr/>
+                  </pic:nvPicPr>
+                  <pic:blipFill>
+                    <a:blip r:embed="rId8"/>
+                    <a:stretch>
+                      <a:fillRect/>
+                    </a:stretch>
+                  </pic:blipFill>
+                  <pic:spPr>
+                    <a:xfrm>
+                      <a:off x="0" y="0"/>
+                      <a:ext cx="4096322" cy="2838846"/>
+                    </a:xfrm>
+                    <a:prstGeom prst="rect">
+                      <a:avLst/>
+                    </a:prstGeom>
+                  </pic:spPr>
+                </pic:pic>
+              </a:graphicData>
+            </a:graphic>
+          </wp:inline>
+        </w:drawing>
       </w:r>
     </w:p>
     <w:p>
@@ -1433,6 +1376,347 @@
           <w:szCs w:val="24"/>
         </w:rPr>
       </w:pPr>
+    </w:p>
+    <w:p>
+      <w:pPr>
+        <w:spacing w:line="360" w:lineRule="auto"/>
+        <w:jc w:val="center"/>
+        <w:rPr>
+          <w:rFonts w:ascii="Arial" w:hAnsi="Arial" w:cs="Arial"/>
+          <w:b/>
+          <w:bCs/>
+          <w:sz w:val="24"/>
+          <w:szCs w:val="24"/>
+        </w:rPr>
+      </w:pPr>
+      <w:r>
+        <w:rPr>
+          <w:rFonts w:ascii="Arial" w:hAnsi="Arial" w:cs="Arial"/>
+          <w:b/>
+          <w:bCs/>
+          <w:sz w:val="24"/>
+          <w:szCs w:val="24"/>
+        </w:rPr>
+        <w:t xml:space="preserve">Especificações do sensor de </w:t>
+      </w:r>
+      <w:r>
+        <w:rPr>
+          <w:rFonts w:ascii="Arial" w:hAnsi="Arial" w:cs="Arial"/>
+          <w:b/>
+          <w:bCs/>
+          <w:sz w:val="24"/>
+          <w:szCs w:val="24"/>
+        </w:rPr>
+        <w:t>luminosidade</w:t>
+      </w:r>
+      <w:r>
+        <w:rPr>
+          <w:rFonts w:ascii="Arial" w:hAnsi="Arial" w:cs="Arial"/>
+          <w:b/>
+          <w:bCs/>
+          <w:sz w:val="24"/>
+          <w:szCs w:val="24"/>
+        </w:rPr>
+        <w:t xml:space="preserve"> escolhido:</w:t>
+      </w:r>
+    </w:p>
+    <w:p>
+      <w:pPr>
+        <w:spacing w:line="360" w:lineRule="auto"/>
+        <w:jc w:val="center"/>
+        <w:rPr>
+          <w:rFonts w:ascii="Arial" w:hAnsi="Arial" w:cs="Arial"/>
+          <w:sz w:val="24"/>
+          <w:szCs w:val="24"/>
+        </w:rPr>
+      </w:pPr>
+      <w:r>
+        <w:rPr>
+          <w:rFonts w:ascii="Arial" w:hAnsi="Arial" w:cs="Arial"/>
+          <w:sz w:val="24"/>
+          <w:szCs w:val="24"/>
+        </w:rPr>
+        <w:drawing>
+          <wp:inline distT="0" distB="0" distL="0" distR="0" wp14:anchorId="560D35D1" wp14:editId="53D6693E">
+            <wp:extent cx="4553585" cy="1686160"/>
+            <wp:effectExtent l="0" t="0" r="0" b="9525"/>
+            <wp:docPr id="10" name="Imagem 10" descr="Tabela&#10;&#10;Descrição gerada automaticamente"/>
+            <wp:cNvGraphicFramePr>
+              <a:graphicFrameLocks xmlns:a="http://schemas.openxmlformats.org/drawingml/2006/main" noChangeAspect="1"/>
+            </wp:cNvGraphicFramePr>
+            <a:graphic xmlns:a="http://schemas.openxmlformats.org/drawingml/2006/main">
+              <a:graphicData uri="http://schemas.openxmlformats.org/drawingml/2006/picture">
+                <pic:pic xmlns:pic="http://schemas.openxmlformats.org/drawingml/2006/picture">
+                  <pic:nvPicPr>
+                    <pic:cNvPr id="10" name="Imagem 10" descr="Tabela&#10;&#10;Descrição gerada automaticamente"/>
+                    <pic:cNvPicPr/>
+                  </pic:nvPicPr>
+                  <pic:blipFill>
+                    <a:blip r:embed="rId9"/>
+                    <a:stretch>
+                      <a:fillRect/>
+                    </a:stretch>
+                  </pic:blipFill>
+                  <pic:spPr>
+                    <a:xfrm>
+                      <a:off x="0" y="0"/>
+                      <a:ext cx="4553585" cy="1686160"/>
+                    </a:xfrm>
+                    <a:prstGeom prst="rect">
+                      <a:avLst/>
+                    </a:prstGeom>
+                  </pic:spPr>
+                </pic:pic>
+              </a:graphicData>
+            </a:graphic>
+          </wp:inline>
+        </w:drawing>
+      </w:r>
+    </w:p>
+    <w:p>
+      <w:pPr>
+        <w:spacing w:line="360" w:lineRule="auto"/>
+        <w:ind w:firstLine="567"/>
+        <w:jc w:val="both"/>
+        <w:rPr>
+          <w:rFonts w:ascii="Arial" w:hAnsi="Arial" w:cs="Arial"/>
+          <w:sz w:val="24"/>
+          <w:szCs w:val="24"/>
+        </w:rPr>
+      </w:pPr>
+    </w:p>
+    <w:p>
+      <w:pPr>
+        <w:spacing w:line="360" w:lineRule="auto"/>
+        <w:ind w:firstLine="567"/>
+        <w:jc w:val="both"/>
+        <w:rPr>
+          <w:rFonts w:ascii="Arial" w:hAnsi="Arial" w:cs="Arial"/>
+          <w:sz w:val="24"/>
+          <w:szCs w:val="24"/>
+        </w:rPr>
+      </w:pPr>
+    </w:p>
+    <w:p>
+      <w:pPr>
+        <w:rPr>
+          <w:rFonts w:ascii="Arial" w:hAnsi="Arial" w:cs="Arial"/>
+          <w:sz w:val="24"/>
+          <w:szCs w:val="24"/>
+        </w:rPr>
+      </w:pPr>
+      <w:r>
+        <w:rPr>
+          <w:rFonts w:ascii="Arial" w:hAnsi="Arial" w:cs="Arial"/>
+          <w:sz w:val="24"/>
+          <w:szCs w:val="24"/>
+        </w:rPr>
+        <w:br w:type="page"/>
+      </w:r>
+    </w:p>
+    <w:p>
+      <w:pPr>
+        <w:spacing w:line="360" w:lineRule="auto"/>
+        <w:jc w:val="both"/>
+        <w:rPr>
+          <w:rFonts w:ascii="Arial" w:hAnsi="Arial" w:cs="Arial"/>
+          <w:sz w:val="24"/>
+          <w:szCs w:val="24"/>
+        </w:rPr>
+      </w:pPr>
+      <w:r>
+        <w:rPr>
+          <w:rFonts w:ascii="Arial" w:hAnsi="Arial" w:cs="Arial"/>
+          <w:sz w:val="24"/>
+          <w:szCs w:val="24"/>
+        </w:rPr>
+        <w:lastRenderedPageBreak/>
+        <w:t xml:space="preserve">Desse modo, </w:t>
+      </w:r>
+      <w:r>
+        <w:rPr>
+          <w:rFonts w:ascii="Arial" w:hAnsi="Arial" w:cs="Arial"/>
+          <w:sz w:val="24"/>
+          <w:szCs w:val="24"/>
+        </w:rPr>
+        <w:t>temos</w:t>
+      </w:r>
+      <w:r>
+        <w:rPr>
+          <w:rFonts w:ascii="Arial" w:hAnsi="Arial" w:cs="Arial"/>
+          <w:sz w:val="24"/>
+          <w:szCs w:val="24"/>
+        </w:rPr>
+        <w:t xml:space="preserve"> a seguir</w:t>
+      </w:r>
+      <w:r>
+        <w:rPr>
+          <w:rFonts w:ascii="Arial" w:hAnsi="Arial" w:cs="Arial"/>
+          <w:sz w:val="24"/>
+          <w:szCs w:val="24"/>
+        </w:rPr>
+        <w:t xml:space="preserve"> os parâmetros</w:t>
+      </w:r>
+      <w:r>
+        <w:rPr>
+          <w:rFonts w:ascii="Arial" w:hAnsi="Arial" w:cs="Arial"/>
+          <w:sz w:val="24"/>
+          <w:szCs w:val="24"/>
+        </w:rPr>
+        <w:t xml:space="preserve"> considerados</w:t>
+      </w:r>
+      <w:r>
+        <w:rPr>
+          <w:rFonts w:ascii="Arial" w:hAnsi="Arial" w:cs="Arial"/>
+          <w:sz w:val="24"/>
+          <w:szCs w:val="24"/>
+        </w:rPr>
+        <w:t xml:space="preserve"> co</w:t>
+      </w:r>
+      <w:r>
+        <w:rPr>
+          <w:rFonts w:ascii="Arial" w:hAnsi="Arial" w:cs="Arial"/>
+          <w:sz w:val="24"/>
+          <w:szCs w:val="24"/>
+        </w:rPr>
+        <w:t>mo condições</w:t>
+      </w:r>
+      <w:r>
+        <w:rPr>
+          <w:rFonts w:ascii="Arial" w:hAnsi="Arial" w:cs="Arial"/>
+          <w:sz w:val="24"/>
+          <w:szCs w:val="24"/>
+        </w:rPr>
+        <w:t xml:space="preserve"> ideais</w:t>
+      </w:r>
+      <w:r>
+        <w:rPr>
+          <w:rFonts w:ascii="Arial" w:hAnsi="Arial" w:cs="Arial"/>
+          <w:sz w:val="24"/>
+          <w:szCs w:val="24"/>
+        </w:rPr>
+        <w:t xml:space="preserve"> </w:t>
+      </w:r>
+      <w:r>
+        <w:rPr>
+          <w:rFonts w:ascii="Arial" w:hAnsi="Arial" w:cs="Arial"/>
+          <w:sz w:val="24"/>
+          <w:szCs w:val="24"/>
+        </w:rPr>
+        <w:t xml:space="preserve">que serão utilizados para definir </w:t>
+      </w:r>
+      <w:r>
+        <w:rPr>
+          <w:rFonts w:ascii="Arial" w:hAnsi="Arial" w:cs="Arial"/>
+          <w:sz w:val="24"/>
+          <w:szCs w:val="24"/>
+        </w:rPr>
+        <w:t xml:space="preserve">as mensagens ou status que </w:t>
+      </w:r>
+      <w:r>
+        <w:rPr>
+          <w:rFonts w:ascii="Arial" w:hAnsi="Arial" w:cs="Arial"/>
+          <w:sz w:val="24"/>
+          <w:szCs w:val="24"/>
+        </w:rPr>
+        <w:t>que ser</w:t>
+      </w:r>
+      <w:r>
+        <w:rPr>
+          <w:rFonts w:ascii="Arial" w:hAnsi="Arial" w:cs="Arial"/>
+          <w:sz w:val="24"/>
+          <w:szCs w:val="24"/>
+        </w:rPr>
+        <w:t>ão</w:t>
+      </w:r>
+      <w:r>
+        <w:rPr>
+          <w:rFonts w:ascii="Arial" w:hAnsi="Arial" w:cs="Arial"/>
+          <w:sz w:val="24"/>
+          <w:szCs w:val="24"/>
+        </w:rPr>
+        <w:t xml:space="preserve"> apresentado</w:t>
+      </w:r>
+      <w:r>
+        <w:rPr>
+          <w:rFonts w:ascii="Arial" w:hAnsi="Arial" w:cs="Arial"/>
+          <w:sz w:val="24"/>
+          <w:szCs w:val="24"/>
+        </w:rPr>
+        <w:t>s</w:t>
+      </w:r>
+      <w:r>
+        <w:rPr>
+          <w:rFonts w:ascii="Arial" w:hAnsi="Arial" w:cs="Arial"/>
+          <w:sz w:val="24"/>
+          <w:szCs w:val="24"/>
+        </w:rPr>
+        <w:t xml:space="preserve"> ao usuário na Relax </w:t>
+      </w:r>
+      <w:proofErr w:type="spellStart"/>
+      <w:r>
+        <w:rPr>
+          <w:rFonts w:ascii="Arial" w:hAnsi="Arial" w:cs="Arial"/>
+          <w:sz w:val="24"/>
+          <w:szCs w:val="24"/>
+        </w:rPr>
+        <w:t>Machine</w:t>
+      </w:r>
+      <w:proofErr w:type="spellEnd"/>
+      <w:r>
+        <w:rPr>
+          <w:rFonts w:ascii="Arial" w:hAnsi="Arial" w:cs="Arial"/>
+          <w:sz w:val="24"/>
+          <w:szCs w:val="24"/>
+        </w:rPr>
+        <w:t>:</w:t>
+      </w:r>
+    </w:p>
+    <w:p>
+      <w:pPr>
+        <w:spacing w:line="360" w:lineRule="auto"/>
+        <w:jc w:val="center"/>
+        <w:rPr>
+          <w:rFonts w:ascii="Arial" w:hAnsi="Arial" w:cs="Arial"/>
+          <w:b/>
+          <w:bCs/>
+          <w:sz w:val="24"/>
+          <w:szCs w:val="24"/>
+        </w:rPr>
+      </w:pPr>
+      <w:r>
+        <w:rPr>
+          <w:rFonts w:ascii="Arial" w:hAnsi="Arial" w:cs="Arial"/>
+          <w:b/>
+          <w:bCs/>
+          <w:sz w:val="24"/>
+          <w:szCs w:val="24"/>
+        </w:rPr>
+        <w:t>T</w:t>
+      </w:r>
+      <w:r>
+        <w:rPr>
+          <w:rFonts w:ascii="Arial" w:hAnsi="Arial" w:cs="Arial"/>
+          <w:b/>
+          <w:bCs/>
+          <w:sz w:val="24"/>
+          <w:szCs w:val="24"/>
+        </w:rPr>
+        <w:t>emperatura no verão</w:t>
+      </w:r>
+    </w:p>
+    <w:p>
+      <w:pPr>
+        <w:spacing w:line="360" w:lineRule="auto"/>
+        <w:jc w:val="center"/>
+        <w:rPr>
+          <w:rFonts w:ascii="Arial" w:hAnsi="Arial" w:cs="Arial"/>
+          <w:b/>
+          <w:bCs/>
+          <w:sz w:val="24"/>
+          <w:szCs w:val="24"/>
+        </w:rPr>
+      </w:pPr>
       <w:r>
         <w:rPr>
           <w:rFonts w:ascii="Arial" w:hAnsi="Arial" w:cs="Arial"/>
@@ -1443,8 +1727,8 @@
           <w:szCs w:val="24"/>
         </w:rPr>
         <w:drawing>
-          <wp:inline distT="0" distB="0" distL="0" distR="0" wp14:anchorId="58E59ABB" wp14:editId="65FA2D47">
-            <wp:extent cx="2495550" cy="729897"/>
+          <wp:inline distT="0" distB="0" distL="0" distR="0" wp14:anchorId="58E59ABB" wp14:editId="149C3C15">
+            <wp:extent cx="2363638" cy="691315"/>
             <wp:effectExtent l="0" t="0" r="0" b="0"/>
             <wp:docPr id="2" name="Imagem 2" descr="Tabela&#10;&#10;Descrição gerada automaticamente com confiança média"/>
             <wp:cNvGraphicFramePr>
@@ -1458,7 +1742,7 @@
                     <pic:cNvPicPr/>
                   </pic:nvPicPr>
                   <pic:blipFill>
-                    <a:blip r:embed="rId8"/>
+                    <a:blip r:embed="rId10"/>
                     <a:stretch>
                       <a:fillRect/>
                     </a:stretch>
@@ -1466,7 +1750,7 @@
                   <pic:spPr>
                     <a:xfrm>
                       <a:off x="0" y="0"/>
-                      <a:ext cx="2533728" cy="741063"/>
+                      <a:ext cx="2421997" cy="708384"/>
                     </a:xfrm>
                     <a:prstGeom prst="rect">
                       <a:avLst/>
@@ -1496,20 +1780,45 @@
           <w:rFonts w:ascii="Arial" w:hAnsi="Arial" w:cs="Arial"/>
           <w:b/>
           <w:bCs/>
-          <w:sz w:val="24"/>
-          <w:szCs w:val="24"/>
-        </w:rPr>
-        <w:t>T</w:t>
-      </w:r>
-      <w:r>
-        <w:rPr>
-          <w:rFonts w:ascii="Arial" w:hAnsi="Arial" w:cs="Arial"/>
-          <w:b/>
-          <w:bCs/>
-          <w:sz w:val="24"/>
-          <w:szCs w:val="24"/>
-        </w:rPr>
-        <w:t>emperatura no inverno</w:t>
+          <w:noProof/>
+          <w:sz w:val="24"/>
+          <w:szCs w:val="24"/>
+        </w:rPr>
+        <w:drawing>
+          <wp:inline distT="0" distB="0" distL="0" distR="0" wp14:anchorId="6F3F62FE" wp14:editId="7F2E5226">
+            <wp:extent cx="5210355" cy="682542"/>
+            <wp:effectExtent l="0" t="0" r="0" b="3810"/>
+            <wp:docPr id="3" name="Imagem 3" descr="Tabela&#10;&#10;Descrição gerada automaticamente"/>
+            <wp:cNvGraphicFramePr>
+              <a:graphicFrameLocks xmlns:a="http://schemas.openxmlformats.org/drawingml/2006/main" noChangeAspect="1"/>
+            </wp:cNvGraphicFramePr>
+            <a:graphic xmlns:a="http://schemas.openxmlformats.org/drawingml/2006/main">
+              <a:graphicData uri="http://schemas.openxmlformats.org/drawingml/2006/picture">
+                <pic:pic xmlns:pic="http://schemas.openxmlformats.org/drawingml/2006/picture">
+                  <pic:nvPicPr>
+                    <pic:cNvPr id="3" name="Imagem 3" descr="Tabela&#10;&#10;Descrição gerada automaticamente"/>
+                    <pic:cNvPicPr/>
+                  </pic:nvPicPr>
+                  <pic:blipFill>
+                    <a:blip r:embed="rId11"/>
+                    <a:stretch>
+                      <a:fillRect/>
+                    </a:stretch>
+                  </pic:blipFill>
+                  <pic:spPr>
+                    <a:xfrm>
+                      <a:off x="0" y="0"/>
+                      <a:ext cx="5255950" cy="688515"/>
+                    </a:xfrm>
+                    <a:prstGeom prst="rect">
+                      <a:avLst/>
+                    </a:prstGeom>
+                  </pic:spPr>
+                </pic:pic>
+              </a:graphicData>
+            </a:graphic>
+          </wp:inline>
+        </w:drawing>
       </w:r>
     </w:p>
     <w:p>
@@ -1529,14 +1838,47 @@
           <w:rFonts w:ascii="Arial" w:hAnsi="Arial" w:cs="Arial"/>
           <w:b/>
           <w:bCs/>
+          <w:sz w:val="24"/>
+          <w:szCs w:val="24"/>
+        </w:rPr>
+        <w:t>T</w:t>
+      </w:r>
+      <w:r>
+        <w:rPr>
+          <w:rFonts w:ascii="Arial" w:hAnsi="Arial" w:cs="Arial"/>
+          <w:b/>
+          <w:bCs/>
+          <w:sz w:val="24"/>
+          <w:szCs w:val="24"/>
+        </w:rPr>
+        <w:t>emperatura no inverno</w:t>
+      </w:r>
+    </w:p>
+    <w:p>
+      <w:pPr>
+        <w:spacing w:line="360" w:lineRule="auto"/>
+        <w:jc w:val="center"/>
+        <w:rPr>
+          <w:rFonts w:ascii="Arial" w:hAnsi="Arial" w:cs="Arial"/>
+          <w:b/>
+          <w:bCs/>
+          <w:sz w:val="24"/>
+          <w:szCs w:val="24"/>
+        </w:rPr>
+      </w:pPr>
+      <w:r>
+        <w:rPr>
+          <w:rFonts w:ascii="Arial" w:hAnsi="Arial" w:cs="Arial"/>
+          <w:b/>
+          <w:bCs/>
           <w:noProof/>
           <w:sz w:val="24"/>
           <w:szCs w:val="24"/>
         </w:rPr>
         <w:drawing>
-          <wp:inline distT="0" distB="0" distL="0" distR="0" wp14:anchorId="05ED6F84" wp14:editId="0B9559E3">
-            <wp:extent cx="2533650" cy="729916"/>
-            <wp:effectExtent l="0" t="0" r="0" b="0"/>
+          <wp:inline distT="0" distB="0" distL="0" distR="0" wp14:anchorId="05ED6F84" wp14:editId="60C5DC2A">
+            <wp:extent cx="2355011" cy="678452"/>
+            <wp:effectExtent l="0" t="0" r="7620" b="7620"/>
             <wp:docPr id="4" name="Imagem 4" descr="Uma imagem contendo Tabela&#10;&#10;Descrição gerada automaticamente"/>
             <wp:cNvGraphicFramePr>
               <a:graphicFrameLocks xmlns:a="http://schemas.openxmlformats.org/drawingml/2006/main" noChangeAspect="1"/>
@@ -1549,7 +1891,7 @@
                     <pic:cNvPicPr/>
                   </pic:nvPicPr>
                   <pic:blipFill>
-                    <a:blip r:embed="rId9"/>
+                    <a:blip r:embed="rId12"/>
                     <a:stretch>
                       <a:fillRect/>
                     </a:stretch>
@@ -1557,7 +1899,7 @@
                   <pic:spPr>
                     <a:xfrm>
                       <a:off x="0" y="0"/>
-                      <a:ext cx="2641564" cy="761005"/>
+                      <a:ext cx="2499813" cy="720168"/>
                     </a:xfrm>
                     <a:prstGeom prst="rect">
                       <a:avLst/>
@@ -1587,20 +1929,45 @@
           <w:rFonts w:ascii="Arial" w:hAnsi="Arial" w:cs="Arial"/>
           <w:b/>
           <w:bCs/>
-          <w:sz w:val="24"/>
-          <w:szCs w:val="24"/>
-        </w:rPr>
-        <w:t>U</w:t>
-      </w:r>
-      <w:r>
-        <w:rPr>
-          <w:rFonts w:ascii="Arial" w:hAnsi="Arial" w:cs="Arial"/>
-          <w:b/>
-          <w:bCs/>
-          <w:sz w:val="24"/>
-          <w:szCs w:val="24"/>
-        </w:rPr>
-        <w:t>midade</w:t>
+          <w:noProof/>
+          <w:sz w:val="24"/>
+          <w:szCs w:val="24"/>
+        </w:rPr>
+        <w:drawing>
+          <wp:inline distT="0" distB="0" distL="0" distR="0" wp14:anchorId="1ED71E00" wp14:editId="3614BCEB">
+            <wp:extent cx="5089585" cy="708616"/>
+            <wp:effectExtent l="0" t="0" r="0" b="0"/>
+            <wp:docPr id="5" name="Imagem 5" descr="Texto&#10;&#10;Descrição gerada automaticamente com confiança média"/>
+            <wp:cNvGraphicFramePr>
+              <a:graphicFrameLocks xmlns:a="http://schemas.openxmlformats.org/drawingml/2006/main" noChangeAspect="1"/>
+            </wp:cNvGraphicFramePr>
+            <a:graphic xmlns:a="http://schemas.openxmlformats.org/drawingml/2006/main">
+              <a:graphicData uri="http://schemas.openxmlformats.org/drawingml/2006/picture">
+                <pic:pic xmlns:pic="http://schemas.openxmlformats.org/drawingml/2006/picture">
+                  <pic:nvPicPr>
+                    <pic:cNvPr id="5" name="Imagem 5" descr="Texto&#10;&#10;Descrição gerada automaticamente com confiança média"/>
+                    <pic:cNvPicPr/>
+                  </pic:nvPicPr>
+                  <pic:blipFill>
+                    <a:blip r:embed="rId13"/>
+                    <a:stretch>
+                      <a:fillRect/>
+                    </a:stretch>
+                  </pic:blipFill>
+                  <pic:spPr>
+                    <a:xfrm>
+                      <a:off x="0" y="0"/>
+                      <a:ext cx="5130545" cy="714319"/>
+                    </a:xfrm>
+                    <a:prstGeom prst="rect">
+                      <a:avLst/>
+                    </a:prstGeom>
+                  </pic:spPr>
+                </pic:pic>
+              </a:graphicData>
+            </a:graphic>
+          </wp:inline>
+        </w:drawing>
       </w:r>
     </w:p>
     <w:p>
@@ -1620,14 +1987,47 @@
           <w:rFonts w:ascii="Arial" w:hAnsi="Arial" w:cs="Arial"/>
           <w:b/>
           <w:bCs/>
+          <w:sz w:val="24"/>
+          <w:szCs w:val="24"/>
+        </w:rPr>
+        <w:t>U</w:t>
+      </w:r>
+      <w:r>
+        <w:rPr>
+          <w:rFonts w:ascii="Arial" w:hAnsi="Arial" w:cs="Arial"/>
+          <w:b/>
+          <w:bCs/>
+          <w:sz w:val="24"/>
+          <w:szCs w:val="24"/>
+        </w:rPr>
+        <w:t>midade</w:t>
+      </w:r>
+    </w:p>
+    <w:p>
+      <w:pPr>
+        <w:spacing w:line="360" w:lineRule="auto"/>
+        <w:jc w:val="center"/>
+        <w:rPr>
+          <w:rFonts w:ascii="Arial" w:hAnsi="Arial" w:cs="Arial"/>
+          <w:b/>
+          <w:bCs/>
+          <w:sz w:val="24"/>
+          <w:szCs w:val="24"/>
+        </w:rPr>
+      </w:pPr>
+      <w:r>
+        <w:rPr>
+          <w:rFonts w:ascii="Arial" w:hAnsi="Arial" w:cs="Arial"/>
+          <w:b/>
+          <w:bCs/>
           <w:noProof/>
           <w:sz w:val="24"/>
           <w:szCs w:val="24"/>
         </w:rPr>
         <w:drawing>
-          <wp:inline distT="0" distB="0" distL="0" distR="0" wp14:anchorId="234583D2" wp14:editId="503CB6BB">
-            <wp:extent cx="2600325" cy="752161"/>
-            <wp:effectExtent l="0" t="0" r="0" b="0"/>
+          <wp:inline distT="0" distB="0" distL="0" distR="0" wp14:anchorId="234583D2" wp14:editId="24AA5D58">
+            <wp:extent cx="2475781" cy="716136"/>
+            <wp:effectExtent l="0" t="0" r="1270" b="8255"/>
             <wp:docPr id="11" name="Imagem 11" descr="Tabela&#10;&#10;Descrição gerada automaticamente"/>
             <wp:cNvGraphicFramePr>
               <a:graphicFrameLocks xmlns:a="http://schemas.openxmlformats.org/drawingml/2006/main" noChangeAspect="1"/>
@@ -1640,7 +2040,7 @@
                     <pic:cNvPicPr/>
                   </pic:nvPicPr>
                   <pic:blipFill>
-                    <a:blip r:embed="rId10"/>
+                    <a:blip r:embed="rId14"/>
                     <a:stretch>
                       <a:fillRect/>
                     </a:stretch>
@@ -1648,7 +2048,7 @@
                   <pic:spPr>
                     <a:xfrm>
                       <a:off x="0" y="0"/>
-                      <a:ext cx="2670189" cy="772370"/>
+                      <a:ext cx="2589550" cy="749045"/>
                     </a:xfrm>
                     <a:prstGeom prst="rect">
                       <a:avLst/>
@@ -1664,6 +2064,72 @@
     <w:p>
       <w:pPr>
         <w:spacing w:line="360" w:lineRule="auto"/>
+        <w:jc w:val="center"/>
+        <w:rPr>
+          <w:rFonts w:ascii="Arial" w:hAnsi="Arial" w:cs="Arial"/>
+          <w:b/>
+          <w:bCs/>
+          <w:sz w:val="24"/>
+          <w:szCs w:val="24"/>
+        </w:rPr>
+      </w:pPr>
+      <w:r>
+        <w:rPr>
+          <w:noProof/>
+        </w:rPr>
+        <w:drawing>
+          <wp:inline distT="0" distB="0" distL="0" distR="0" wp14:anchorId="5DC4D1F2" wp14:editId="13F2AA37">
+            <wp:extent cx="2605177" cy="2395870"/>
+            <wp:effectExtent l="0" t="0" r="5080" b="4445"/>
+            <wp:docPr id="7" name="Imagem 7" descr="Tela de computador com texto preto sobre fundo branco&#10;&#10;Descrição gerada automaticamente com confiança média"/>
+            <wp:cNvGraphicFramePr>
+              <a:graphicFrameLocks xmlns:a="http://schemas.openxmlformats.org/drawingml/2006/main" noChangeAspect="1"/>
+            </wp:cNvGraphicFramePr>
+            <a:graphic xmlns:a="http://schemas.openxmlformats.org/drawingml/2006/main">
+              <a:graphicData uri="http://schemas.openxmlformats.org/drawingml/2006/picture">
+                <pic:pic xmlns:pic="http://schemas.openxmlformats.org/drawingml/2006/picture">
+                  <pic:nvPicPr>
+                    <pic:cNvPr id="7" name="Imagem 7" descr="Tela de computador com texto preto sobre fundo branco&#10;&#10;Descrição gerada automaticamente com confiança média"/>
+                    <pic:cNvPicPr>
+                      <a:picLocks noChangeAspect="1" noChangeArrowheads="1"/>
+                    </pic:cNvPicPr>
+                  </pic:nvPicPr>
+                  <pic:blipFill>
+                    <a:blip r:embed="rId15">
+                      <a:extLst>
+                        <a:ext uri="{28A0092B-C50C-407E-A947-70E740481C1C}">
+                          <a14:useLocalDpi xmlns:a14="http://schemas.microsoft.com/office/drawing/2010/main" val="0"/>
+                        </a:ext>
+                      </a:extLst>
+                    </a:blip>
+                    <a:srcRect/>
+                    <a:stretch>
+                      <a:fillRect/>
+                    </a:stretch>
+                  </pic:blipFill>
+                  <pic:spPr bwMode="auto">
+                    <a:xfrm>
+                      <a:off x="0" y="0"/>
+                      <a:ext cx="2615344" cy="2405220"/>
+                    </a:xfrm>
+                    <a:prstGeom prst="rect">
+                      <a:avLst/>
+                    </a:prstGeom>
+                    <a:noFill/>
+                    <a:ln>
+                      <a:noFill/>
+                    </a:ln>
+                  </pic:spPr>
+                </pic:pic>
+              </a:graphicData>
+            </a:graphic>
+          </wp:inline>
+        </w:drawing>
+      </w:r>
+    </w:p>
+    <w:p>
+      <w:pPr>
+        <w:spacing w:line="360" w:lineRule="auto"/>
         <w:ind w:firstLine="567"/>
         <w:jc w:val="center"/>
         <w:rPr>
@@ -1682,6 +2148,7 @@
           <w:sz w:val="24"/>
           <w:szCs w:val="24"/>
         </w:rPr>
+        <w:lastRenderedPageBreak/>
         <w:t>L</w:t>
       </w:r>
       <w:r>
@@ -1732,7 +2199,7 @@
                     <pic:cNvPicPr/>
                   </pic:nvPicPr>
                   <pic:blipFill>
-                    <a:blip r:embed="rId11"/>
+                    <a:blip r:embed="rId16"/>
                     <a:stretch>
                       <a:fillRect/>
                     </a:stretch>
@@ -1741,6 +2208,64 @@
                     <a:xfrm>
                       <a:off x="0" y="0"/>
                       <a:ext cx="2605035" cy="782679"/>
+                    </a:xfrm>
+                    <a:prstGeom prst="rect">
+                      <a:avLst/>
+                    </a:prstGeom>
+                  </pic:spPr>
+                </pic:pic>
+              </a:graphicData>
+            </a:graphic>
+          </wp:inline>
+        </w:drawing>
+      </w:r>
+    </w:p>
+    <w:p>
+      <w:pPr>
+        <w:spacing w:line="360" w:lineRule="auto"/>
+        <w:jc w:val="center"/>
+        <w:rPr>
+          <w:rFonts w:ascii="Arial" w:hAnsi="Arial" w:cs="Arial"/>
+          <w:b/>
+          <w:bCs/>
+          <w:sz w:val="24"/>
+          <w:szCs w:val="24"/>
+        </w:rPr>
+      </w:pPr>
+      <w:r>
+        <w:rPr>
+          <w:rFonts w:ascii="Arial" w:hAnsi="Arial" w:cs="Arial"/>
+          <w:b/>
+          <w:bCs/>
+          <w:noProof/>
+          <w:sz w:val="24"/>
+          <w:szCs w:val="24"/>
+        </w:rPr>
+        <w:drawing>
+          <wp:inline distT="0" distB="0" distL="0" distR="0" wp14:anchorId="258363B4" wp14:editId="433BF8E4">
+            <wp:extent cx="5400040" cy="670560"/>
+            <wp:effectExtent l="0" t="0" r="0" b="0"/>
+            <wp:docPr id="8" name="Imagem 8" descr="Tabela&#10;&#10;Descrição gerada automaticamente com confiança média"/>
+            <wp:cNvGraphicFramePr>
+              <a:graphicFrameLocks xmlns:a="http://schemas.openxmlformats.org/drawingml/2006/main" noChangeAspect="1"/>
+            </wp:cNvGraphicFramePr>
+            <a:graphic xmlns:a="http://schemas.openxmlformats.org/drawingml/2006/main">
+              <a:graphicData uri="http://schemas.openxmlformats.org/drawingml/2006/picture">
+                <pic:pic xmlns:pic="http://schemas.openxmlformats.org/drawingml/2006/picture">
+                  <pic:nvPicPr>
+                    <pic:cNvPr id="8" name="Imagem 8" descr="Tabela&#10;&#10;Descrição gerada automaticamente com confiança média"/>
+                    <pic:cNvPicPr/>
+                  </pic:nvPicPr>
+                  <pic:blipFill>
+                    <a:blip r:embed="rId17"/>
+                    <a:stretch>
+                      <a:fillRect/>
+                    </a:stretch>
+                  </pic:blipFill>
+                  <pic:spPr>
+                    <a:xfrm>
+                      <a:off x="0" y="0"/>
+                      <a:ext cx="5400040" cy="670560"/>
                     </a:xfrm>
                     <a:prstGeom prst="rect">
                       <a:avLst/>
@@ -2515,6 +3040,21 @@
 </file>
 
 <file path=customXml/item1.xml><?xml version="1.0" encoding="utf-8"?>
+<p:properties xmlns:p="http://schemas.microsoft.com/office/2006/metadata/properties" xmlns:xsi="http://www.w3.org/2001/XMLSchema-instance" xmlns:pc="http://schemas.microsoft.com/office/infopath/2007/PartnerControls">
+  <documentManagement/>
+</p:properties>
+</file>
+
+<file path=customXml/item2.xml><?xml version="1.0" encoding="utf-8"?>
+<?mso-contentType ?>
+<FormTemplates xmlns="http://schemas.microsoft.com/sharepoint/v3/contenttype/forms">
+  <Display>DocumentLibraryForm</Display>
+  <Edit>DocumentLibraryForm</Edit>
+  <New>DocumentLibraryForm</New>
+</FormTemplates>
+</file>
+
+<file path=customXml/item3.xml><?xml version="1.0" encoding="utf-8"?>
 <ct:contentTypeSchema xmlns:ct="http://schemas.microsoft.com/office/2006/metadata/contentType" xmlns:ma="http://schemas.microsoft.com/office/2006/metadata/properties/metaAttributes" ct:_="" ma:_="" ma:contentTypeName="Document" ma:contentTypeID="0x0101004D47DF97F5812C48AC56EEAD13F91A14" ma:contentTypeVersion="4" ma:contentTypeDescription="Create a new document." ma:contentTypeScope="" ma:versionID="a0c4349b4016a3368b0684d72c1ba297">
   <xsd:schema xmlns:xsd="http://www.w3.org/2001/XMLSchema" xmlns:xs="http://www.w3.org/2001/XMLSchema" xmlns:p="http://schemas.microsoft.com/office/2006/metadata/properties" xmlns:ns3="2738bcf7-a7d1-483c-b8c3-3b8e485feb0d" targetNamespace="http://schemas.microsoft.com/office/2006/metadata/properties" ma:root="true" ma:fieldsID="50b162ea5db14ab2c84d7999098f8f4b" ns3:_="">
     <xsd:import namespace="2738bcf7-a7d1-483c-b8c3-3b8e485feb0d"/>
@@ -2660,22 +3200,31 @@
 </ct:contentTypeSchema>
 </file>
 
-<file path=customXml/item2.xml><?xml version="1.0" encoding="utf-8"?>
-<p:properties xmlns:p="http://schemas.microsoft.com/office/2006/metadata/properties" xmlns:xsi="http://www.w3.org/2001/XMLSchema-instance" xmlns:pc="http://schemas.microsoft.com/office/infopath/2007/PartnerControls">
-  <documentManagement/>
-</p:properties>
+<file path=customXml/itemProps1.xml><?xml version="1.0" encoding="utf-8"?>
+<ds:datastoreItem xmlns:ds="http://schemas.openxmlformats.org/officeDocument/2006/customXml" ds:itemID="{B2986DF0-857F-461F-AA8C-E5AE750A0E38}">
+  <ds:schemaRefs>
+    <ds:schemaRef ds:uri="http://purl.org/dc/terms/"/>
+    <ds:schemaRef ds:uri="http://schemas.microsoft.com/office/2006/documentManagement/types"/>
+    <ds:schemaRef ds:uri="2738bcf7-a7d1-483c-b8c3-3b8e485feb0d"/>
+    <ds:schemaRef ds:uri="http://purl.org/dc/dcmitype/"/>
+    <ds:schemaRef ds:uri="http://schemas.openxmlformats.org/package/2006/metadata/core-properties"/>
+    <ds:schemaRef ds:uri="http://schemas.microsoft.com/office/2006/metadata/properties"/>
+    <ds:schemaRef ds:uri="http://purl.org/dc/elements/1.1/"/>
+    <ds:schemaRef ds:uri="http://schemas.microsoft.com/office/infopath/2007/PartnerControls"/>
+    <ds:schemaRef ds:uri="http://www.w3.org/XML/1998/namespace"/>
+  </ds:schemaRefs>
+</ds:datastoreItem>
 </file>
 
-<file path=customXml/item3.xml><?xml version="1.0" encoding="utf-8"?>
-<?mso-contentType ?>
-<FormTemplates xmlns="http://schemas.microsoft.com/sharepoint/v3/contenttype/forms">
-  <Display>DocumentLibraryForm</Display>
-  <Edit>DocumentLibraryForm</Edit>
-  <New>DocumentLibraryForm</New>
-</FormTemplates>
+<file path=customXml/itemProps2.xml><?xml version="1.0" encoding="utf-8"?>
+<ds:datastoreItem xmlns:ds="http://schemas.openxmlformats.org/officeDocument/2006/customXml" ds:itemID="{268D9E7E-B152-476F-A548-8EA3CA6971FD}">
+  <ds:schemaRefs>
+    <ds:schemaRef ds:uri="http://schemas.microsoft.com/sharepoint/v3/contenttype/forms"/>
+  </ds:schemaRefs>
+</ds:datastoreItem>
 </file>
 
-<file path=customXml/itemProps1.xml><?xml version="1.0" encoding="utf-8"?>
+<file path=customXml/itemProps3.xml><?xml version="1.0" encoding="utf-8"?>
 <ds:datastoreItem xmlns:ds="http://schemas.openxmlformats.org/officeDocument/2006/customXml" ds:itemID="{4D717702-99EA-4858-884B-6244747E45F0}">
   <ds:schemaRefs>
     <ds:schemaRef ds:uri="http://schemas.microsoft.com/office/2006/metadata/contentType"/>
@@ -2691,28 +3240,4 @@
     <ds:schemaRef ds:uri="http://schemas.microsoft.com/internal/obd"/>
   </ds:schemaRefs>
 </ds:datastoreItem>
-</file>
-
-<file path=customXml/itemProps2.xml><?xml version="1.0" encoding="utf-8"?>
-<ds:datastoreItem xmlns:ds="http://schemas.openxmlformats.org/officeDocument/2006/customXml" ds:itemID="{B2986DF0-857F-461F-AA8C-E5AE750A0E38}">
-  <ds:schemaRefs>
-    <ds:schemaRef ds:uri="http://purl.org/dc/elements/1.1/"/>
-    <ds:schemaRef ds:uri="http://schemas.microsoft.com/office/2006/documentManagement/types"/>
-    <ds:schemaRef ds:uri="http://purl.org/dc/terms/"/>
-    <ds:schemaRef ds:uri="http://schemas.microsoft.com/office/infopath/2007/PartnerControls"/>
-    <ds:schemaRef ds:uri="http://schemas.openxmlformats.org/package/2006/metadata/core-properties"/>
-    <ds:schemaRef ds:uri="2738bcf7-a7d1-483c-b8c3-3b8e485feb0d"/>
-    <ds:schemaRef ds:uri="http://schemas.microsoft.com/office/2006/metadata/properties"/>
-    <ds:schemaRef ds:uri="http://www.w3.org/XML/1998/namespace"/>
-    <ds:schemaRef ds:uri="http://purl.org/dc/dcmitype/"/>
-  </ds:schemaRefs>
-</ds:datastoreItem>
-</file>
-
-<file path=customXml/itemProps3.xml><?xml version="1.0" encoding="utf-8"?>
-<ds:datastoreItem xmlns:ds="http://schemas.openxmlformats.org/officeDocument/2006/customXml" ds:itemID="{268D9E7E-B152-476F-A548-8EA3CA6971FD}">
-  <ds:schemaRefs>
-    <ds:schemaRef ds:uri="http://schemas.microsoft.com/sharepoint/v3/contenttype/forms"/>
-  </ds:schemaRefs>
-</ds:datastoreItem>
 </file>
</xml_diff>